<commit_message>
Updated files Nomination Forms for F19
</commit_message>
<xml_diff>
--- a/Nomination Form.docx
+++ b/Nomination Form.docx
@@ -3,6 +3,11 @@
 <w:document xmlns:wpc="http://schemas.microsoft.com/office/word/2010/wordprocessingCanvas" xmlns:cx="http://schemas.microsoft.com/office/drawing/2014/chartex" xmlns:cx1="http://schemas.microsoft.com/office/drawing/2015/9/8/chartex" xmlns:cx2="http://schemas.microsoft.com/office/drawing/2015/10/21/chartex" xmlns:cx3="http://schemas.microsoft.com/office/drawing/2016/5/9/chartex" xmlns:cx4="http://schemas.microsoft.com/office/drawing/2016/5/10/chartex" xmlns:cx5="http://schemas.microsoft.com/office/drawing/2016/5/11/chartex" xmlns:cx6="http://schemas.microsoft.com/office/drawing/2016/5/12/chartex" xmlns:cx7="http://schemas.microsoft.com/office/drawing/2016/5/13/chartex" xmlns:cx8="http://schemas.microsoft.com/office/drawing/2016/5/14/chartex" xmlns:mc="http://schemas.openxmlformats.org/markup-compatibility/2006" xmlns:aink="http://schemas.microsoft.com/office/drawing/2016/ink" xmlns:am3d="http://schemas.microsoft.com/office/drawing/2017/model3d" xmlns:o="urn:schemas-microsoft-com:office:office" xmlns:r="http://schemas.openxmlformats.org/officeDocument/2006/relationships" xmlns:m="http://schemas.openxmlformats.org/officeDocument/2006/math" xmlns:v="urn:schemas-microsoft-com:vml" xmlns:wp14="http://schemas.microsoft.com/office/word/2010/wordprocessingDrawing" xmlns:wp="http://schemas.openxmlformats.org/drawingml/2006/wordprocessingDrawing" xmlns:w10="urn:schemas-microsoft-com:office:word" xmlns:w="http://schemas.openxmlformats.org/wordprocessingml/2006/main" xmlns:w14="http://schemas.microsoft.com/office/word/2010/wordml" xmlns:w15="http://schemas.microsoft.com/office/word/2012/wordml" xmlns:w16cid="http://schemas.microsoft.com/office/word/2016/wordml/cid" xmlns:w16se="http://schemas.microsoft.com/office/word/2015/wordml/symex" xmlns:wpg="http://schemas.microsoft.com/office/word/2010/wordprocessingGroup" xmlns:wpi="http://schemas.microsoft.com/office/word/2010/wordprocessingInk" xmlns:wne="http://schemas.microsoft.com/office/word/2006/wordml" xmlns:wps="http://schemas.microsoft.com/office/word/2010/wordprocessingShape" mc:Ignorable="w14 w15 w16se w16cid wp14">
   <w:body>
     <w:p>
+      <w:pPr>
+        <w:tabs>
+          <w:tab w:val="left" w:pos="2100"/>
+        </w:tabs>
+      </w:pPr>
       <w:r>
         <w:rPr>
           <w:noProof/>
@@ -147,13 +152,7 @@
                               <w:rPr>
                                 <w:lang w:val="en-US"/>
                               </w:rPr>
-                              <w:t xml:space="preserve">: </w:t>
-                            </w:r>
-                            <w:r>
-                              <w:rPr>
-                                <w:lang w:val="en-US"/>
-                              </w:rPr>
-                              <w:t>Hamza</w:t>
+                              <w:t>:</w:t>
                             </w:r>
                             <w:r>
                               <w:rPr>
@@ -166,15 +165,27 @@
                               <w:rPr>
                                 <w:lang w:val="en-US"/>
                               </w:rPr>
-                              <w:t>B</w:t>
+                              <w:t>Crai</w:t>
                             </w:r>
-                            <w:bookmarkStart w:id="0" w:name="_GoBack"/>
-                            <w:bookmarkEnd w:id="0"/>
+                            <w:proofErr w:type="spellEnd"/>
                             <w:r>
                               <w:rPr>
                                 <w:lang w:val="en-US"/>
                               </w:rPr>
-                              <w:t>aig</w:t>
+                              <w:t>g</w:t>
+                            </w:r>
+                            <w:r>
+                              <w:rPr>
+                                <w:lang w:val="en-US"/>
+                              </w:rPr>
+                              <w:t xml:space="preserve"> </w:t>
+                            </w:r>
+                            <w:proofErr w:type="spellStart"/>
+                            <w:r>
+                              <w:rPr>
+                                <w:lang w:val="en-US"/>
+                              </w:rPr>
+                              <w:t>Lalumiere</w:t>
                             </w:r>
                             <w:proofErr w:type="spellEnd"/>
                             <w:r>
@@ -190,8 +201,13 @@
                               <w:br/>
                             </w:r>
                             <w:r>
-                              <w:t>mhabaig@uwaterloo.ca</w:t>
+                              <w:rPr>
+                                <w:lang w:val="en-US"/>
+                              </w:rPr>
+                              <w:t>Cjlalumi@edu.uwaterloo.ca</w:t>
                             </w:r>
+                            <w:bookmarkStart w:id="0" w:name="_GoBack"/>
+                            <w:bookmarkEnd w:id="0"/>
                             <w:r>
                               <w:rPr>
                                 <w:lang w:val="en-US"/>
@@ -229,7 +245,7 @@
                 <v:stroke joinstyle="miter"/>
                 <v:path gradientshapeok="t" o:connecttype="rect"/>
               </v:shapetype>
-              <v:shape id="Text Box 2" o:spid="_x0000_s1026" type="#_x0000_t202" style="position:absolute;margin-left:-5.5pt;margin-top:-25.75pt;width:251.1pt;height:86.1pt;z-index:-251655168;visibility:visible;mso-wrap-style:square;mso-width-percent:0;mso-height-percent:0;mso-wrap-distance-left:9pt;mso-wrap-distance-top:3.6pt;mso-wrap-distance-right:9pt;mso-wrap-distance-bottom:3.6pt;mso-position-horizontal:absolute;mso-position-horizontal-relative:margin;mso-position-vertical:absolute;mso-position-vertical-relative:margin;mso-width-percent:0;mso-height-percent:0;mso-width-relative:margin;mso-height-relative:margin;v-text-anchor:top" o:gfxdata="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" stroked="f">
+              <v:shape id="Text Box 2" o:spid="_x0000_s1026" type="#_x0000_t202" style="position:absolute;margin-left:-5.5pt;margin-top:-25.75pt;width:251.1pt;height:86.1pt;z-index:-251655168;visibility:visible;mso-wrap-style:square;mso-width-percent:0;mso-height-percent:0;mso-wrap-distance-left:9pt;mso-wrap-distance-top:3.6pt;mso-wrap-distance-right:9pt;mso-wrap-distance-bottom:3.6pt;mso-position-horizontal:absolute;mso-position-horizontal-relative:margin;mso-position-vertical:absolute;mso-position-vertical-relative:margin;mso-width-percent:0;mso-height-percent:0;mso-width-relative:margin;mso-height-relative:margin;v-text-anchor:top" o:gfxdata="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" stroked="f">
                 <v:textbox>
                   <w:txbxContent>
                     <w:p>
@@ -261,13 +277,7 @@
                         <w:rPr>
                           <w:lang w:val="en-US"/>
                         </w:rPr>
-                        <w:t xml:space="preserve">: </w:t>
-                      </w:r>
-                      <w:r>
-                        <w:rPr>
-                          <w:lang w:val="en-US"/>
-                        </w:rPr>
-                        <w:t>Hamza</w:t>
+                        <w:t>:</w:t>
                       </w:r>
                       <w:r>
                         <w:rPr>
@@ -280,15 +290,27 @@
                         <w:rPr>
                           <w:lang w:val="en-US"/>
                         </w:rPr>
-                        <w:t>B</w:t>
+                        <w:t>Crai</w:t>
                       </w:r>
-                      <w:bookmarkStart w:id="1" w:name="_GoBack"/>
-                      <w:bookmarkEnd w:id="1"/>
+                      <w:proofErr w:type="spellEnd"/>
                       <w:r>
                         <w:rPr>
                           <w:lang w:val="en-US"/>
                         </w:rPr>
-                        <w:t>aig</w:t>
+                        <w:t>g</w:t>
+                      </w:r>
+                      <w:r>
+                        <w:rPr>
+                          <w:lang w:val="en-US"/>
+                        </w:rPr>
+                        <w:t xml:space="preserve"> </w:t>
+                      </w:r>
+                      <w:proofErr w:type="spellStart"/>
+                      <w:r>
+                        <w:rPr>
+                          <w:lang w:val="en-US"/>
+                        </w:rPr>
+                        <w:t>Lalumiere</w:t>
                       </w:r>
                       <w:proofErr w:type="spellEnd"/>
                       <w:r>
@@ -304,8 +326,13 @@
                         <w:br/>
                       </w:r>
                       <w:r>
-                        <w:t>mhabaig@uwaterloo.ca</w:t>
+                        <w:rPr>
+                          <w:lang w:val="en-US"/>
+                        </w:rPr>
+                        <w:t>Cjlalumi@edu.uwaterloo.ca</w:t>
                       </w:r>
+                      <w:bookmarkStart w:id="1" w:name="_GoBack"/>
+                      <w:bookmarkEnd w:id="1"/>
                       <w:r>
                         <w:rPr>
                           <w:lang w:val="en-US"/>
@@ -391,6 +418,9 @@
           </wp:anchor>
         </w:drawing>
       </w:r>
+      <w:r>
+        <w:tab/>
+      </w:r>
     </w:p>
     <w:p/>
     <w:p>
@@ -674,7 +704,15 @@
         <w:spacing w:line="276" w:lineRule="auto"/>
       </w:pPr>
       <w:r>
-        <w:t xml:space="preserve">(If a </w:t>
+        <w:t xml:space="preserve">(If </w:t>
+      </w:r>
+      <w:proofErr w:type="gramStart"/>
+      <w:r>
+        <w:t>a</w:t>
+      </w:r>
+      <w:proofErr w:type="gramEnd"/>
+      <w:r>
+        <w:t xml:space="preserve"> </w:t>
       </w:r>
       <w:r>
         <w:t>applicant</w:t>
@@ -2126,7 +2164,7 @@
       </w:pPr>
     </w:pPrDefault>
   </w:docDefaults>
-  <w:latentStyles w:defLockedState="0" w:defUIPriority="99" w:defSemiHidden="0" w:defUnhideWhenUsed="0" w:defQFormat="0" w:count="376">
+  <w:latentStyles w:defLockedState="0" w:defUIPriority="99" w:defSemiHidden="0" w:defUnhideWhenUsed="0" w:defQFormat="0" w:count="377">
     <w:lsdException w:name="Normal" w:uiPriority="0" w:qFormat="1"/>
     <w:lsdException w:name="heading 1" w:uiPriority="9" w:qFormat="1"/>
     <w:lsdException w:name="heading 2" w:semiHidden="1" w:uiPriority="9" w:unhideWhenUsed="1" w:qFormat="1"/>
@@ -2500,6 +2538,7 @@
     <w:lsdException w:name="Hashtag" w:semiHidden="1" w:unhideWhenUsed="1"/>
     <w:lsdException w:name="Unresolved Mention" w:semiHidden="1" w:unhideWhenUsed="1"/>
     <w:lsdException w:name="Smart Link" w:semiHidden="1" w:unhideWhenUsed="1"/>
+    <w:lsdException w:name="Smart Link Error" w:semiHidden="1" w:unhideWhenUsed="1"/>
   </w:latentStyles>
   <w:style w:type="paragraph" w:default="1" w:styleId="Normal">
     <w:name w:val="Normal"/>

</xml_diff>